<commit_message>
added more information for docs
</commit_message>
<xml_diff>
--- a/technical-docs.docx
+++ b/technical-docs.docx
@@ -126,7 +126,6 @@
         <w:rPr>
           <w:rFonts w:ascii="Times New Roman" w:hAnsi="Times New Roman" w:cs="Times New Roman"/>
           <w:noProof/>
-          <w:lang w:val="vi-VN"/>
         </w:rPr>
         <w:drawing>
           <wp:inline distT="0" distB="0" distL="0" distR="0" wp14:anchorId="56EF8A49" wp14:editId="3C36CF70">
@@ -971,7 +970,6 @@
         <w:rPr>
           <w:rFonts w:ascii="Times New Roman" w:hAnsi="Times New Roman" w:cs="Times New Roman"/>
           <w:noProof/>
-          <w:lang w:val="vi-VN"/>
         </w:rPr>
         <w:drawing>
           <wp:inline distT="0" distB="0" distL="0" distR="0" wp14:anchorId="38114BA1" wp14:editId="342C9677">
@@ -2097,7 +2095,7 @@
       <w:r>
         <w:rPr>
           <w:rFonts w:ascii="Times New Roman" w:hAnsi="Times New Roman" w:cs="Times New Roman"/>
-          <w:lang w:val="vi-VN"/>
+          <w:noProof/>
         </w:rPr>
         <w:drawing>
           <wp:inline distT="0" distB="0" distL="0" distR="0" wp14:anchorId="40F596EE" wp14:editId="39D68816">
@@ -2182,8 +2180,6 @@
           <w:lang w:val="vi-VN"/>
         </w:rPr>
       </w:pPr>
-      <w:bookmarkStart w:id="0" w:name="_GoBack"/>
-      <w:bookmarkEnd w:id="0"/>
     </w:p>
     <w:p>
       <w:pPr>
@@ -2198,7 +2194,7 @@
       <w:r>
         <w:rPr>
           <w:rFonts w:ascii="Times New Roman" w:hAnsi="Times New Roman" w:cs="Times New Roman"/>
-          <w:lang w:val="vi-VN"/>
+          <w:noProof/>
         </w:rPr>
         <w:drawing>
           <wp:inline distT="0" distB="0" distL="0" distR="0" wp14:anchorId="24659994" wp14:editId="627FE792">
@@ -2236,6 +2232,342 @@
           </wp:inline>
         </w:drawing>
       </w:r>
+    </w:p>
+    <w:p>
+      <w:pPr>
+        <w:tabs>
+          <w:tab w:val="left" w:pos="6564"/>
+        </w:tabs>
+        <w:rPr>
+          <w:rFonts w:ascii="Times New Roman" w:hAnsi="Times New Roman" w:cs="Times New Roman"/>
+          <w:lang w:val="vi-VN"/>
+        </w:rPr>
+      </w:pPr>
+    </w:p>
+    <w:p>
+      <w:pPr>
+        <w:tabs>
+          <w:tab w:val="left" w:pos="6564"/>
+        </w:tabs>
+        <w:rPr>
+          <w:rFonts w:ascii="Times New Roman" w:hAnsi="Times New Roman" w:cs="Times New Roman"/>
+          <w:lang w:val="vi-VN"/>
+        </w:rPr>
+      </w:pPr>
+    </w:p>
+    <w:p>
+      <w:pPr>
+        <w:tabs>
+          <w:tab w:val="left" w:pos="6564"/>
+        </w:tabs>
+        <w:rPr>
+          <w:rFonts w:ascii="Times New Roman" w:hAnsi="Times New Roman" w:cs="Times New Roman"/>
+          <w:lang w:val="vi-VN"/>
+        </w:rPr>
+      </w:pPr>
+    </w:p>
+    <w:p>
+      <w:pPr>
+        <w:tabs>
+          <w:tab w:val="left" w:pos="6564"/>
+        </w:tabs>
+        <w:rPr>
+          <w:rFonts w:ascii="Times New Roman" w:hAnsi="Times New Roman" w:cs="Times New Roman"/>
+        </w:rPr>
+      </w:pPr>
+      <w:r>
+        <w:rPr>
+          <w:rFonts w:ascii="Times New Roman" w:hAnsi="Times New Roman" w:cs="Times New Roman"/>
+        </w:rPr>
+        <w:t xml:space="preserve">3. </w:t>
+      </w:r>
+      <w:proofErr w:type="spellStart"/>
+      <w:r>
+        <w:rPr>
+          <w:rFonts w:ascii="Times New Roman" w:hAnsi="Times New Roman" w:cs="Times New Roman"/>
+        </w:rPr>
+        <w:t>Chức</w:t>
+      </w:r>
+      <w:proofErr w:type="spellEnd"/>
+      <w:r>
+        <w:rPr>
+          <w:rFonts w:ascii="Times New Roman" w:hAnsi="Times New Roman" w:cs="Times New Roman"/>
+        </w:rPr>
+        <w:t xml:space="preserve"> </w:t>
+      </w:r>
+      <w:proofErr w:type="spellStart"/>
+      <w:r>
+        <w:rPr>
+          <w:rFonts w:ascii="Times New Roman" w:hAnsi="Times New Roman" w:cs="Times New Roman"/>
+        </w:rPr>
+        <w:t>năng</w:t>
+      </w:r>
+      <w:proofErr w:type="spellEnd"/>
+      <w:r>
+        <w:rPr>
+          <w:rFonts w:ascii="Times New Roman" w:hAnsi="Times New Roman" w:cs="Times New Roman"/>
+        </w:rPr>
+        <w:t xml:space="preserve"> </w:t>
+      </w:r>
+      <w:proofErr w:type="spellStart"/>
+      <w:r>
+        <w:rPr>
+          <w:rFonts w:ascii="Times New Roman" w:hAnsi="Times New Roman" w:cs="Times New Roman"/>
+        </w:rPr>
+        <w:t>xem</w:t>
+      </w:r>
+      <w:proofErr w:type="spellEnd"/>
+      <w:r>
+        <w:rPr>
+          <w:rFonts w:ascii="Times New Roman" w:hAnsi="Times New Roman" w:cs="Times New Roman"/>
+        </w:rPr>
+        <w:t xml:space="preserve"> chi </w:t>
+      </w:r>
+      <w:proofErr w:type="spellStart"/>
+      <w:r>
+        <w:rPr>
+          <w:rFonts w:ascii="Times New Roman" w:hAnsi="Times New Roman" w:cs="Times New Roman"/>
+        </w:rPr>
+        <w:t>tiết</w:t>
+      </w:r>
+      <w:proofErr w:type="spellEnd"/>
+      <w:r>
+        <w:rPr>
+          <w:rFonts w:ascii="Times New Roman" w:hAnsi="Times New Roman" w:cs="Times New Roman"/>
+        </w:rPr>
+        <w:t xml:space="preserve"> </w:t>
+      </w:r>
+      <w:proofErr w:type="spellStart"/>
+      <w:r>
+        <w:rPr>
+          <w:rFonts w:ascii="Times New Roman" w:hAnsi="Times New Roman" w:cs="Times New Roman"/>
+        </w:rPr>
+        <w:t>sách</w:t>
+      </w:r>
+      <w:proofErr w:type="spellEnd"/>
+    </w:p>
+    <w:p>
+      <w:pPr>
+        <w:tabs>
+          <w:tab w:val="left" w:pos="6564"/>
+        </w:tabs>
+        <w:rPr>
+          <w:rFonts w:ascii="Times New Roman" w:hAnsi="Times New Roman" w:cs="Times New Roman"/>
+        </w:rPr>
+      </w:pPr>
+      <w:r>
+        <w:rPr>
+          <w:rFonts w:ascii="Times New Roman" w:hAnsi="Times New Roman" w:cs="Times New Roman"/>
+        </w:rPr>
+        <w:t xml:space="preserve">3.1 </w:t>
+      </w:r>
+      <w:proofErr w:type="spellStart"/>
+      <w:r>
+        <w:rPr>
+          <w:rFonts w:ascii="Times New Roman" w:hAnsi="Times New Roman" w:cs="Times New Roman"/>
+        </w:rPr>
+        <w:t>Biểu</w:t>
+      </w:r>
+      <w:proofErr w:type="spellEnd"/>
+      <w:r>
+        <w:rPr>
+          <w:rFonts w:ascii="Times New Roman" w:hAnsi="Times New Roman" w:cs="Times New Roman"/>
+        </w:rPr>
+        <w:t xml:space="preserve"> </w:t>
+      </w:r>
+      <w:proofErr w:type="spellStart"/>
+      <w:r>
+        <w:rPr>
+          <w:rFonts w:ascii="Times New Roman" w:hAnsi="Times New Roman" w:cs="Times New Roman"/>
+        </w:rPr>
+        <w:t>đồ</w:t>
+      </w:r>
+      <w:proofErr w:type="spellEnd"/>
+      <w:r>
+        <w:rPr>
+          <w:rFonts w:ascii="Times New Roman" w:hAnsi="Times New Roman" w:cs="Times New Roman"/>
+        </w:rPr>
+        <w:t xml:space="preserve"> use-case</w:t>
+      </w:r>
+    </w:p>
+    <w:p>
+      <w:pPr>
+        <w:tabs>
+          <w:tab w:val="left" w:pos="6564"/>
+        </w:tabs>
+        <w:rPr>
+          <w:rFonts w:ascii="Times New Roman" w:hAnsi="Times New Roman" w:cs="Times New Roman"/>
+        </w:rPr>
+      </w:pPr>
+      <w:r>
+        <w:rPr>
+          <w:rFonts w:ascii="Times New Roman" w:hAnsi="Times New Roman" w:cs="Times New Roman"/>
+        </w:rPr>
+        <w:drawing>
+          <wp:inline distT="0" distB="0" distL="0" distR="0" wp14:anchorId="392F3CFE" wp14:editId="4D9CDC82">
+            <wp:extent cx="3589331" cy="1325995"/>
+            <wp:effectExtent l="0" t="0" r="0" b="7620"/>
+            <wp:docPr id="7" name="Picture 7"/>
+            <wp:cNvGraphicFramePr>
+              <a:graphicFrameLocks xmlns:a="http://schemas.openxmlformats.org/drawingml/2006/main" noChangeAspect="1"/>
+            </wp:cNvGraphicFramePr>
+            <a:graphic xmlns:a="http://schemas.openxmlformats.org/drawingml/2006/main">
+              <a:graphicData uri="http://schemas.openxmlformats.org/drawingml/2006/picture">
+                <pic:pic xmlns:pic="http://schemas.openxmlformats.org/drawingml/2006/picture">
+                  <pic:nvPicPr>
+                    <pic:cNvPr id="1" name=""/>
+                    <pic:cNvPicPr/>
+                  </pic:nvPicPr>
+                  <pic:blipFill>
+                    <a:blip r:embed="rId10"/>
+                    <a:stretch>
+                      <a:fillRect/>
+                    </a:stretch>
+                  </pic:blipFill>
+                  <pic:spPr>
+                    <a:xfrm>
+                      <a:off x="0" y="0"/>
+                      <a:ext cx="3589331" cy="1325995"/>
+                    </a:xfrm>
+                    <a:prstGeom prst="rect">
+                      <a:avLst/>
+                    </a:prstGeom>
+                  </pic:spPr>
+                </pic:pic>
+              </a:graphicData>
+            </a:graphic>
+          </wp:inline>
+        </w:drawing>
+      </w:r>
+    </w:p>
+    <w:p>
+      <w:pPr>
+        <w:tabs>
+          <w:tab w:val="left" w:pos="6564"/>
+        </w:tabs>
+        <w:rPr>
+          <w:rFonts w:ascii="Times New Roman" w:hAnsi="Times New Roman" w:cs="Times New Roman"/>
+        </w:rPr>
+      </w:pPr>
+    </w:p>
+    <w:p>
+      <w:pPr>
+        <w:tabs>
+          <w:tab w:val="left" w:pos="6564"/>
+        </w:tabs>
+        <w:rPr>
+          <w:rFonts w:ascii="Times New Roman" w:hAnsi="Times New Roman" w:cs="Times New Roman"/>
+        </w:rPr>
+      </w:pPr>
+      <w:r>
+        <w:rPr>
+          <w:rFonts w:ascii="Times New Roman" w:hAnsi="Times New Roman" w:cs="Times New Roman"/>
+        </w:rPr>
+        <w:t xml:space="preserve">3.2 </w:t>
+      </w:r>
+      <w:proofErr w:type="spellStart"/>
+      <w:r>
+        <w:rPr>
+          <w:rFonts w:ascii="Times New Roman" w:hAnsi="Times New Roman" w:cs="Times New Roman"/>
+        </w:rPr>
+        <w:t>Biểu</w:t>
+      </w:r>
+      <w:proofErr w:type="spellEnd"/>
+      <w:r>
+        <w:rPr>
+          <w:rFonts w:ascii="Times New Roman" w:hAnsi="Times New Roman" w:cs="Times New Roman"/>
+        </w:rPr>
+        <w:t xml:space="preserve"> </w:t>
+      </w:r>
+      <w:proofErr w:type="spellStart"/>
+      <w:r>
+        <w:rPr>
+          <w:rFonts w:ascii="Times New Roman" w:hAnsi="Times New Roman" w:cs="Times New Roman"/>
+        </w:rPr>
+        <w:t>đồ</w:t>
+      </w:r>
+      <w:proofErr w:type="spellEnd"/>
+      <w:r>
+        <w:rPr>
+          <w:rFonts w:ascii="Times New Roman" w:hAnsi="Times New Roman" w:cs="Times New Roman"/>
+        </w:rPr>
+        <w:t xml:space="preserve"> </w:t>
+      </w:r>
+      <w:proofErr w:type="spellStart"/>
+      <w:r>
+        <w:rPr>
+          <w:rFonts w:ascii="Times New Roman" w:hAnsi="Times New Roman" w:cs="Times New Roman"/>
+        </w:rPr>
+        <w:t>tuần</w:t>
+      </w:r>
+      <w:proofErr w:type="spellEnd"/>
+      <w:r>
+        <w:rPr>
+          <w:rFonts w:ascii="Times New Roman" w:hAnsi="Times New Roman" w:cs="Times New Roman"/>
+        </w:rPr>
+        <w:t xml:space="preserve"> </w:t>
+      </w:r>
+      <w:proofErr w:type="spellStart"/>
+      <w:r>
+        <w:rPr>
+          <w:rFonts w:ascii="Times New Roman" w:hAnsi="Times New Roman" w:cs="Times New Roman"/>
+        </w:rPr>
+        <w:t>tự</w:t>
+      </w:r>
+      <w:proofErr w:type="spellEnd"/>
+    </w:p>
+    <w:p>
+      <w:pPr>
+        <w:tabs>
+          <w:tab w:val="left" w:pos="6564"/>
+        </w:tabs>
+        <w:rPr>
+          <w:rFonts w:ascii="Times New Roman" w:hAnsi="Times New Roman" w:cs="Times New Roman"/>
+        </w:rPr>
+      </w:pPr>
+      <w:r>
+        <w:rPr>
+          <w:rFonts w:ascii="Times New Roman" w:hAnsi="Times New Roman" w:cs="Times New Roman"/>
+        </w:rPr>
+        <w:lastRenderedPageBreak/>
+        <w:drawing>
+          <wp:inline distT="0" distB="0" distL="0" distR="0" wp14:anchorId="01A5683A" wp14:editId="3AA28A39">
+            <wp:extent cx="3193057" cy="2385267"/>
+            <wp:effectExtent l="0" t="0" r="7620" b="0"/>
+            <wp:docPr id="8" name="Picture 8"/>
+            <wp:cNvGraphicFramePr>
+              <a:graphicFrameLocks xmlns:a="http://schemas.openxmlformats.org/drawingml/2006/main" noChangeAspect="1"/>
+            </wp:cNvGraphicFramePr>
+            <a:graphic xmlns:a="http://schemas.openxmlformats.org/drawingml/2006/main">
+              <a:graphicData uri="http://schemas.openxmlformats.org/drawingml/2006/picture">
+                <pic:pic xmlns:pic="http://schemas.openxmlformats.org/drawingml/2006/picture">
+                  <pic:nvPicPr>
+                    <pic:cNvPr id="1" name=""/>
+                    <pic:cNvPicPr/>
+                  </pic:nvPicPr>
+                  <pic:blipFill>
+                    <a:blip r:embed="rId11"/>
+                    <a:stretch>
+                      <a:fillRect/>
+                    </a:stretch>
+                  </pic:blipFill>
+                  <pic:spPr>
+                    <a:xfrm>
+                      <a:off x="0" y="0"/>
+                      <a:ext cx="3193057" cy="2385267"/>
+                    </a:xfrm>
+                    <a:prstGeom prst="rect">
+                      <a:avLst/>
+                    </a:prstGeom>
+                  </pic:spPr>
+                </pic:pic>
+              </a:graphicData>
+            </a:graphic>
+          </wp:inline>
+        </w:drawing>
+      </w:r>
+      <w:bookmarkStart w:id="0" w:name="_GoBack"/>
+      <w:bookmarkEnd w:id="0"/>
     </w:p>
     <w:sectPr>
       <w:pgSz w:w="12240" w:h="15840"/>

</xml_diff>